<commit_message>
Replaced random data illustration to include number of datapoint and clusters
</commit_message>
<xml_diff>
--- a/Clustering and Retrieval/week 3 - Clustering with k-means/Clustering and Retrieval - Week 3 - Clustering with k-means.docx
+++ b/Clustering and Retrieval/week 3 - Clustering with k-means/Clustering and Retrieval - Week 3 - Clustering with k-means.docx
@@ -26,15 +26,7 @@
     </w:p>
     <w:p>
       <w:r>
-        <w:t xml:space="preserve">In supervised learning tasks, we have training data (input) </w:t>
-      </w:r>
-      <w:bookmarkStart w:id="0" w:name="_GoBack"/>
-      <w:r>
-        <w:t>and</w:t>
-      </w:r>
-      <w:bookmarkEnd w:id="0"/>
-      <w:r>
-        <w:t xml:space="preserve"> known labels (output).  We learn from the labeled training data and we can then apply the learned model to take other inputs and create the associated outputs.</w:t>
+        <w:t>In supervised learning tasks, we have training data (input) and known labels (output).  We learn from the labeled training data and we can then apply the learned model to take other inputs and create the associated outputs.</w:t>
       </w:r>
     </w:p>
     <w:p/>
@@ -215,10 +207,10 @@
         </w:rPr>
         <w:lastRenderedPageBreak/>
         <w:drawing>
-          <wp:inline distT="0" distB="0" distL="0" distR="0" wp14:anchorId="5B5A1C43" wp14:editId="7CD6844F">
-            <wp:extent cx="5486400" cy="5486400"/>
+          <wp:inline distT="0" distB="0" distL="0" distR="0" wp14:anchorId="33AF6079" wp14:editId="3E85C42B">
+            <wp:extent cx="6400800" cy="6400800"/>
             <wp:effectExtent l="0" t="0" r="0" b="0"/>
-            <wp:docPr id="3" name="Picture 3"/>
+            <wp:docPr id="5" name="Picture 5"/>
             <wp:cNvGraphicFramePr>
               <a:graphicFrameLocks xmlns:a="http://schemas.openxmlformats.org/drawingml/2006/main" noChangeAspect="1"/>
             </wp:cNvGraphicFramePr>
@@ -244,7 +236,7 @@
                   <pic:spPr>
                     <a:xfrm>
                       <a:off x="0" y="0"/>
-                      <a:ext cx="5486400" cy="5486400"/>
+                      <a:ext cx="6400800" cy="6400800"/>
                     </a:xfrm>
                     <a:prstGeom prst="rect">
                       <a:avLst/>
@@ -256,6 +248,8 @@
           </wp:inline>
         </w:drawing>
       </w:r>
+      <w:bookmarkStart w:id="0" w:name="_GoBack"/>
+      <w:bookmarkEnd w:id="0"/>
     </w:p>
     <w:p>
       <w:pPr>

</xml_diff>